<commit_message>
update on JS number-study plan
</commit_message>
<xml_diff>
--- a/JS_.docx
+++ b/JS_.docx
@@ -195,14 +195,17 @@
         <w:t>What is the “Unary +” Operator?</w:t>
       </w:r>
     </w:p>
+    <w:p/>
     <w:p>
       <w:pPr>
         <w:pStyle w:val="ListParagraph"/>
-      </w:pPr>
-    </w:p>
-    <w:p>
-      <w:pPr>
-        <w:pStyle w:val="ListParagraph"/>
+        <w:numPr>
+          <w:ilvl w:val="0"/>
+          <w:numId w:val="2"/>
+        </w:numPr>
+        <w:rPr>
+          <w:b/>
+        </w:rPr>
       </w:pPr>
       <w:r>
         <w:rPr>
@@ -219,7 +222,10 @@
         </w:pict>
       </w:r>
       <w:r>
-        <w:t xml:space="preserve">JavaScript Arithmetic Operators </w:t>
+        <w:rPr>
+          <w:b/>
+        </w:rPr>
+        <w:t>JavaScript Arithmetic Operators</w:t>
       </w:r>
     </w:p>
     <w:tbl>
@@ -804,7 +810,743 @@
       </w:tr>
     </w:tbl>
     <w:p/>
-    <w:p/>
+    <w:p>
+      <w:pPr>
+        <w:spacing w:after="0"/>
+      </w:pPr>
+      <w:r>
+        <w:t>Operand are the number in an arithmetics operation.  (</w:t>
+      </w:r>
+      <w:r>
+        <w:rPr>
+          <w:b/>
+          <w:color w:val="FF0000"/>
+        </w:rPr>
+        <w:t>2</w:t>
+      </w:r>
+      <w:r>
+        <w:rPr>
+          <w:b/>
+        </w:rPr>
+        <w:t xml:space="preserve"> +</w:t>
+      </w:r>
+      <w:r>
+        <w:rPr>
+          <w:b/>
+          <w:color w:val="FF0000"/>
+        </w:rPr>
+        <w:t xml:space="preserve"> 2</w:t>
+      </w:r>
+      <w:r>
+        <w:t>)</w:t>
+      </w:r>
+    </w:p>
+    <w:p>
+      <w:pPr>
+        <w:spacing w:after="0"/>
+      </w:pPr>
+      <w:r>
+        <w:t>Operator are the arithmetics sign that perform the action between the operand  (</w:t>
+      </w:r>
+      <w:r>
+        <w:rPr>
+          <w:b/>
+        </w:rPr>
+        <w:t xml:space="preserve">2 </w:t>
+      </w:r>
+      <w:r>
+        <w:rPr>
+          <w:b/>
+          <w:color w:val="FF0000"/>
+        </w:rPr>
+        <w:t xml:space="preserve">+ </w:t>
+      </w:r>
+      <w:r>
+        <w:rPr>
+          <w:b/>
+        </w:rPr>
+        <w:t>2</w:t>
+      </w:r>
+      <w:r>
+        <w:t>)</w:t>
+      </w:r>
+    </w:p>
+    <w:p>
+      <w:pPr>
+        <w:spacing w:after="0"/>
+        <w:rPr>
+          <w:b/>
+          <w:u w:val="single"/>
+        </w:rPr>
+      </w:pPr>
+      <w:r>
+        <w:rPr>
+          <w:b/>
+          <w:u w:val="single"/>
+        </w:rPr>
+        <w:t>JavaScript Operator Precedence Values</w:t>
+      </w:r>
+    </w:p>
+    <w:p>
+      <w:pPr>
+        <w:spacing w:after="0"/>
+      </w:pPr>
+      <w:r>
+        <w:t>New ECMAScript 2015 (ES6) operator</w:t>
+      </w:r>
+    </w:p>
+    <w:p>
+      <w:pPr>
+        <w:spacing w:after="0"/>
+      </w:pPr>
+      <w:r>
+        <w:t>**</w:t>
+      </w:r>
+    </w:p>
+    <w:p>
+      <w:pPr>
+        <w:spacing w:after="0"/>
+      </w:pPr>
+      <w:r>
+        <w:t>in</w:t>
+      </w:r>
+    </w:p>
+    <w:p>
+      <w:pPr>
+        <w:spacing w:after="0"/>
+      </w:pPr>
+      <w:r>
+        <w:t>instanceof</w:t>
+      </w:r>
+    </w:p>
+    <w:p>
+      <w:pPr>
+        <w:spacing w:after="0"/>
+      </w:pPr>
+      <w:r>
+        <w:t>yield</w:t>
+      </w:r>
+    </w:p>
+    <w:p>
+      <w:pPr>
+        <w:spacing w:after="0"/>
+      </w:pPr>
+    </w:p>
+    <w:p>
+      <w:pPr>
+        <w:spacing w:after="0"/>
+        <w:rPr>
+          <w:b/>
+        </w:rPr>
+      </w:pPr>
+      <w:r>
+        <w:rPr>
+          <w:b/>
+        </w:rPr>
+        <w:t xml:space="preserve">Method </w:t>
+      </w:r>
+    </w:p>
+    <w:p>
+      <w:pPr>
+        <w:spacing w:after="0"/>
+      </w:pPr>
+      <w:r>
+        <w:t>var x = 5;</w:t>
+      </w:r>
+    </w:p>
+    <w:p>
+      <w:pPr>
+        <w:spacing w:after="0"/>
+      </w:pPr>
+      <w:r>
+        <w:t>var z = Math.pow(x,2);   // result is 25</w:t>
+      </w:r>
+    </w:p>
+    <w:p>
+      <w:pPr>
+        <w:spacing w:after="0"/>
+      </w:pPr>
+      <w:r>
+        <w:t xml:space="preserve">Math.pow(x,2) </w:t>
+      </w:r>
+    </w:p>
+    <w:p>
+      <w:pPr>
+        <w:spacing w:after="0"/>
+      </w:pPr>
+      <w:r>
+        <w:lastRenderedPageBreak/>
+        <w:t>is the same as  var z = x**2; // result is 25</w:t>
+      </w:r>
+    </w:p>
+    <w:p>
+      <w:pPr>
+        <w:spacing w:after="0"/>
+      </w:pPr>
+    </w:p>
+    <w:p>
+      <w:pPr>
+        <w:pStyle w:val="ListParagraph"/>
+        <w:numPr>
+          <w:ilvl w:val="0"/>
+          <w:numId w:val="2"/>
+        </w:numPr>
+        <w:spacing w:after="0"/>
+        <w:rPr>
+          <w:b/>
+        </w:rPr>
+      </w:pPr>
+      <w:r>
+        <w:rPr>
+          <w:b/>
+        </w:rPr>
+        <w:t>JavaScript Numbers</w:t>
+      </w:r>
+    </w:p>
+    <w:p>
+      <w:pPr>
+        <w:spacing w:after="0"/>
+      </w:pPr>
+      <w:r>
+        <w:t xml:space="preserve">JS has only one type of number. With and without decimal </w:t>
+      </w:r>
+    </w:p>
+    <w:p>
+      <w:pPr>
+        <w:spacing w:after="0"/>
+      </w:pPr>
+      <w:r>
+        <w:t>JavaScript Numbers are Always 64-bit Floating Point</w:t>
+      </w:r>
+    </w:p>
+    <w:p>
+      <w:pPr>
+        <w:spacing w:after="0"/>
+      </w:pPr>
+      <w:r>
+        <w:t xml:space="preserve">JavaScript numbers are always stored as double precision floating point numbers, following the international IEEE 754 standard. </w:t>
+      </w:r>
+    </w:p>
+    <w:p>
+      <w:pPr>
+        <w:spacing w:after="0"/>
+      </w:pPr>
+    </w:p>
+    <w:p>
+      <w:pPr>
+        <w:spacing w:after="0"/>
+      </w:pPr>
+      <w:r>
+        <w:t>This format stores numbers in 64 bits, where the number (the fraction) is stored in bits 0 to 51, the exponent in bits 52 to 62, and the sign in bit 63:</w:t>
+      </w:r>
+    </w:p>
+    <w:p>
+      <w:pPr>
+        <w:spacing w:after="0"/>
+      </w:pPr>
+      <w:r>
+        <w:t>The maximum number of decimals is 17, but floating point arithmetic is not always 100% accurate:</w:t>
+      </w:r>
+    </w:p>
+    <w:p>
+      <w:pPr>
+        <w:spacing w:after="0"/>
+      </w:pPr>
+      <w:r>
+        <w:t>var x = 0.2 + 0.1;</w:t>
+      </w:r>
+    </w:p>
+    <w:p>
+      <w:pPr>
+        <w:spacing w:after="0"/>
+      </w:pPr>
+    </w:p>
+    <w:p>
+      <w:pPr>
+        <w:spacing w:after="0"/>
+      </w:pPr>
+      <w:r>
+        <w:t>Adding Numbers and Strings</w:t>
+      </w:r>
+    </w:p>
+    <w:p>
+      <w:pPr>
+        <w:spacing w:after="0"/>
+      </w:pPr>
+    </w:p>
+    <w:p>
+      <w:pPr>
+        <w:spacing w:after="0"/>
+        <w:rPr>
+          <w:color w:val="FF0000"/>
+        </w:rPr>
+      </w:pPr>
+      <w:r>
+        <w:rPr>
+          <w:color w:val="FF0000"/>
+        </w:rPr>
+        <w:t>WARNING !!</w:t>
+      </w:r>
+    </w:p>
+    <w:p>
+      <w:pPr>
+        <w:spacing w:after="0"/>
+        <w:rPr>
+          <w:color w:val="FF0000"/>
+        </w:rPr>
+      </w:pPr>
+      <w:r>
+        <w:rPr>
+          <w:color w:val="FF0000"/>
+        </w:rPr>
+        <w:t>JavaScript uses the + operator for both addition and concatenation.</w:t>
+      </w:r>
+    </w:p>
+    <w:p>
+      <w:pPr>
+        <w:spacing w:after="0"/>
+        <w:rPr>
+          <w:color w:val="FF0000"/>
+        </w:rPr>
+      </w:pPr>
+      <w:r>
+        <w:rPr>
+          <w:color w:val="FF0000"/>
+        </w:rPr>
+        <w:t>Numbers are added. Strings are concatenated.</w:t>
+      </w:r>
+    </w:p>
+    <w:p>
+      <w:pPr>
+        <w:spacing w:after="0"/>
+        <w:rPr>
+          <w:color w:val="FF0000"/>
+        </w:rPr>
+      </w:pPr>
+    </w:p>
+    <w:p>
+      <w:pPr>
+        <w:spacing w:after="0"/>
+        <w:rPr>
+          <w:b/>
+          <w:color w:val="000000" w:themeColor="text1"/>
+        </w:rPr>
+      </w:pPr>
+      <w:r>
+        <w:rPr>
+          <w:b/>
+          <w:color w:val="000000" w:themeColor="text1"/>
+        </w:rPr>
+        <w:t>NaN - Not a Number</w:t>
+      </w:r>
+    </w:p>
+    <w:p>
+      <w:pPr>
+        <w:spacing w:after="0"/>
+        <w:rPr>
+          <w:color w:val="000000" w:themeColor="text1"/>
+        </w:rPr>
+      </w:pPr>
+      <w:r>
+        <w:rPr>
+          <w:color w:val="000000" w:themeColor="text1"/>
+        </w:rPr>
+        <w:t>NaN is a JavaScript reserved word indicating that a number is not a legal number.</w:t>
+      </w:r>
+    </w:p>
+    <w:p>
+      <w:pPr>
+        <w:spacing w:after="0"/>
+        <w:rPr>
+          <w:color w:val="000000" w:themeColor="text1"/>
+        </w:rPr>
+      </w:pPr>
+      <w:r>
+        <w:rPr>
+          <w:color w:val="000000" w:themeColor="text1"/>
+        </w:rPr>
+        <w:t>use global JavaScript function isNaN() to find out if a value is a number</w:t>
+      </w:r>
+    </w:p>
+    <w:p>
+      <w:pPr>
+        <w:spacing w:after="0"/>
+        <w:rPr>
+          <w:color w:val="000000" w:themeColor="text1"/>
+        </w:rPr>
+      </w:pPr>
+      <w:r>
+        <w:rPr>
+          <w:color w:val="000000" w:themeColor="text1"/>
+        </w:rPr>
+        <w:t>var x = 100 / "Apple";</w:t>
+      </w:r>
+    </w:p>
+    <w:p>
+      <w:pPr>
+        <w:spacing w:after="0"/>
+        <w:rPr>
+          <w:color w:val="000000" w:themeColor="text1"/>
+        </w:rPr>
+      </w:pPr>
+      <w:r>
+        <w:rPr>
+          <w:color w:val="000000" w:themeColor="text1"/>
+        </w:rPr>
+        <w:t>isNaN(x);               // returns true because x is Not a Number</w:t>
+      </w:r>
+    </w:p>
+    <w:p>
+      <w:pPr>
+        <w:spacing w:after="0"/>
+        <w:rPr>
+          <w:color w:val="000000" w:themeColor="text1"/>
+        </w:rPr>
+      </w:pPr>
+    </w:p>
+    <w:p>
+      <w:pPr>
+        <w:spacing w:after="0"/>
+        <w:rPr>
+          <w:color w:val="000000" w:themeColor="text1"/>
+        </w:rPr>
+      </w:pPr>
+      <w:r>
+        <w:rPr>
+          <w:color w:val="000000" w:themeColor="text1"/>
+        </w:rPr>
+        <w:t>NaN is a number: typeof NaN returns number</w:t>
+      </w:r>
+    </w:p>
+    <w:p>
+      <w:pPr>
+        <w:spacing w:after="0"/>
+        <w:rPr>
+          <w:color w:val="000000" w:themeColor="text1"/>
+        </w:rPr>
+      </w:pPr>
+      <w:r>
+        <w:rPr>
+          <w:color w:val="000000" w:themeColor="text1"/>
+        </w:rPr>
+        <w:t>typeof NaN;            // returns "number"</w:t>
+      </w:r>
+    </w:p>
+    <w:p>
+      <w:pPr>
+        <w:spacing w:after="0"/>
+        <w:rPr>
+          <w:color w:val="000000" w:themeColor="text1"/>
+        </w:rPr>
+      </w:pPr>
+    </w:p>
+    <w:p>
+      <w:pPr>
+        <w:spacing w:after="0"/>
+        <w:rPr>
+          <w:b/>
+          <w:color w:val="000000" w:themeColor="text1"/>
+        </w:rPr>
+      </w:pPr>
+      <w:r>
+        <w:rPr>
+          <w:b/>
+          <w:color w:val="000000" w:themeColor="text1"/>
+        </w:rPr>
+        <w:t>Infinity</w:t>
+      </w:r>
+    </w:p>
+    <w:p>
+      <w:pPr>
+        <w:spacing w:after="0"/>
+        <w:rPr>
+          <w:color w:val="000000" w:themeColor="text1"/>
+        </w:rPr>
+      </w:pPr>
+      <w:r>
+        <w:rPr>
+          <w:color w:val="000000" w:themeColor="text1"/>
+        </w:rPr>
+        <w:t>Infinity (or -Infinity) is the value JavaScript will return if you calculate a number outside the largest possible number.</w:t>
+      </w:r>
+    </w:p>
+    <w:p>
+      <w:pPr>
+        <w:spacing w:after="0"/>
+        <w:rPr>
+          <w:color w:val="000000" w:themeColor="text1"/>
+        </w:rPr>
+      </w:pPr>
+    </w:p>
+    <w:p>
+      <w:pPr>
+        <w:spacing w:after="0"/>
+        <w:rPr>
+          <w:color w:val="000000" w:themeColor="text1"/>
+        </w:rPr>
+      </w:pPr>
+      <w:r>
+        <w:rPr>
+          <w:color w:val="000000" w:themeColor="text1"/>
+        </w:rPr>
+        <w:t>Division by 0 (zero) also generates Infinity:</w:t>
+      </w:r>
+    </w:p>
+    <w:p>
+      <w:pPr>
+        <w:spacing w:after="0"/>
+        <w:rPr>
+          <w:color w:val="000000" w:themeColor="text1"/>
+        </w:rPr>
+      </w:pPr>
+      <w:r>
+        <w:rPr>
+          <w:color w:val="000000" w:themeColor="text1"/>
+        </w:rPr>
+        <w:t>var x =  2 / 0;       // x will be Infinity</w:t>
+      </w:r>
+    </w:p>
+    <w:p>
+      <w:pPr>
+        <w:spacing w:after="0"/>
+        <w:rPr>
+          <w:color w:val="000000" w:themeColor="text1"/>
+        </w:rPr>
+      </w:pPr>
+      <w:r>
+        <w:rPr>
+          <w:color w:val="000000" w:themeColor="text1"/>
+        </w:rPr>
+        <w:t>var y = -2 / 0;       // y will be -Infinity</w:t>
+      </w:r>
+    </w:p>
+    <w:p>
+      <w:pPr>
+        <w:spacing w:after="0"/>
+        <w:rPr>
+          <w:color w:val="000000" w:themeColor="text1"/>
+        </w:rPr>
+      </w:pPr>
+    </w:p>
+    <w:p>
+      <w:pPr>
+        <w:spacing w:after="0"/>
+        <w:rPr>
+          <w:color w:val="000000" w:themeColor="text1"/>
+        </w:rPr>
+      </w:pPr>
+      <w:r>
+        <w:rPr>
+          <w:color w:val="000000" w:themeColor="text1"/>
+        </w:rPr>
+        <w:t>Infinity is a number: typeof Infinity returns number.</w:t>
+      </w:r>
+    </w:p>
+    <w:p>
+      <w:pPr>
+        <w:spacing w:after="0"/>
+        <w:rPr>
+          <w:color w:val="000000" w:themeColor="text1"/>
+        </w:rPr>
+      </w:pPr>
+      <w:r>
+        <w:rPr>
+          <w:color w:val="000000" w:themeColor="text1"/>
+        </w:rPr>
+        <w:t>typeof Infinity;     // returns "numbe</w:t>
+      </w:r>
+      <w:r>
+        <w:rPr>
+          <w:color w:val="000000" w:themeColor="text1"/>
+        </w:rPr>
+        <w:t>r</w:t>
+      </w:r>
+    </w:p>
+    <w:p>
+      <w:pPr>
+        <w:spacing w:after="0"/>
+        <w:rPr>
+          <w:color w:val="000000" w:themeColor="text1"/>
+        </w:rPr>
+      </w:pPr>
+    </w:p>
+    <w:p>
+      <w:pPr>
+        <w:spacing w:after="0"/>
+        <w:rPr>
+          <w:color w:val="000000" w:themeColor="text1"/>
+        </w:rPr>
+      </w:pPr>
+    </w:p>
+    <w:p>
+      <w:pPr>
+        <w:spacing w:after="0"/>
+        <w:rPr>
+          <w:b/>
+          <w:color w:val="000000" w:themeColor="text1"/>
+        </w:rPr>
+      </w:pPr>
+      <w:r>
+        <w:rPr>
+          <w:b/>
+          <w:color w:val="000000" w:themeColor="text1"/>
+        </w:rPr>
+        <w:t>Numbers Can be Objects</w:t>
+      </w:r>
+    </w:p>
+    <w:p>
+      <w:pPr>
+        <w:spacing w:after="0"/>
+        <w:rPr>
+          <w:color w:val="000000" w:themeColor="text1"/>
+        </w:rPr>
+      </w:pPr>
+      <w:r>
+        <w:rPr>
+          <w:color w:val="000000" w:themeColor="text1"/>
+        </w:rPr>
+        <w:t>Normally JavaScript numbers are primitive values created from literals:</w:t>
+      </w:r>
+    </w:p>
+    <w:p>
+      <w:pPr>
+        <w:spacing w:after="0"/>
+        <w:rPr>
+          <w:color w:val="000000" w:themeColor="text1"/>
+        </w:rPr>
+      </w:pPr>
+    </w:p>
+    <w:p>
+      <w:pPr>
+        <w:spacing w:after="0"/>
+        <w:rPr>
+          <w:color w:val="000000" w:themeColor="text1"/>
+        </w:rPr>
+      </w:pPr>
+      <w:r>
+        <w:rPr>
+          <w:color w:val="000000" w:themeColor="text1"/>
+        </w:rPr>
+        <w:t>var x = 123;</w:t>
+      </w:r>
+    </w:p>
+    <w:p>
+      <w:pPr>
+        <w:spacing w:after="0"/>
+        <w:rPr>
+          <w:color w:val="000000" w:themeColor="text1"/>
+        </w:rPr>
+      </w:pPr>
+    </w:p>
+    <w:p>
+      <w:pPr>
+        <w:spacing w:after="0"/>
+        <w:rPr>
+          <w:color w:val="000000" w:themeColor="text1"/>
+        </w:rPr>
+      </w:pPr>
+      <w:r>
+        <w:rPr>
+          <w:color w:val="000000" w:themeColor="text1"/>
+        </w:rPr>
+        <w:lastRenderedPageBreak/>
+        <w:t>But numbers can also be defined as objects with the keyword new:</w:t>
+      </w:r>
+    </w:p>
+    <w:p>
+      <w:pPr>
+        <w:spacing w:after="0"/>
+        <w:rPr>
+          <w:color w:val="000000" w:themeColor="text1"/>
+        </w:rPr>
+      </w:pPr>
+    </w:p>
+    <w:p>
+      <w:pPr>
+        <w:spacing w:after="0"/>
+        <w:rPr>
+          <w:color w:val="000000" w:themeColor="text1"/>
+        </w:rPr>
+      </w:pPr>
+      <w:r>
+        <w:rPr>
+          <w:color w:val="000000" w:themeColor="text1"/>
+        </w:rPr>
+        <w:t>var y = new Number(123);</w:t>
+      </w:r>
+    </w:p>
+    <w:p>
+      <w:pPr>
+        <w:spacing w:after="0"/>
+        <w:rPr>
+          <w:color w:val="000000" w:themeColor="text1"/>
+        </w:rPr>
+      </w:pPr>
+    </w:p>
+    <w:p>
+      <w:pPr>
+        <w:spacing w:after="0"/>
+        <w:rPr>
+          <w:color w:val="000000" w:themeColor="text1"/>
+        </w:rPr>
+      </w:pPr>
+      <w:r>
+        <w:rPr>
+          <w:color w:val="000000" w:themeColor="text1"/>
+        </w:rPr>
+        <w:t>== only check the value</w:t>
+      </w:r>
+    </w:p>
+    <w:p>
+      <w:pPr>
+        <w:spacing w:after="0"/>
+        <w:rPr>
+          <w:color w:val="000000" w:themeColor="text1"/>
+        </w:rPr>
+      </w:pPr>
+      <w:r>
+        <w:rPr>
+          <w:color w:val="000000" w:themeColor="text1"/>
+        </w:rPr>
+        <w:t>===  operator check the value and type</w:t>
+      </w:r>
+    </w:p>
+    <w:p>
+      <w:pPr>
+        <w:spacing w:after="0"/>
+        <w:rPr>
+          <w:color w:val="000000" w:themeColor="text1"/>
+        </w:rPr>
+      </w:pPr>
+      <w:r>
+        <w:rPr>
+          <w:color w:val="000000" w:themeColor="text1"/>
+        </w:rPr>
+        <w:t xml:space="preserve">JS object can not be compare. </w:t>
+      </w:r>
+    </w:p>
+    <w:p>
+      <w:pPr>
+        <w:spacing w:after="0"/>
+        <w:rPr>
+          <w:color w:val="000000" w:themeColor="text1"/>
+        </w:rPr>
+      </w:pPr>
+      <w:r>
+        <w:rPr>
+          <w:color w:val="000000" w:themeColor="text1"/>
+        </w:rPr>
+        <w:t xml:space="preserve">Comparing JS object will always return false </w:t>
+      </w:r>
+    </w:p>
+    <w:p>
+      <w:pPr>
+        <w:spacing w:after="0"/>
+        <w:rPr>
+          <w:color w:val="000000" w:themeColor="text1"/>
+        </w:rPr>
+      </w:pPr>
+    </w:p>
     <w:sectPr>
       <w:pgSz w:w="11906" w:h="16838"/>
       <w:pgMar w:top="1417" w:right="1417" w:bottom="1417" w:left="1417" w:header="708" w:footer="708" w:gutter="0"/>
@@ -903,8 +1645,101 @@
       </w:pPr>
     </w:lvl>
   </w:abstractNum>
+  <w:abstractNum w:abstractNumId="1">
+    <w:nsid w:val="59F54850"/>
+    <w:multiLevelType w:val="hybridMultilevel"/>
+    <w:tmpl w:val="A738BB22"/>
+    <w:lvl w:ilvl="0" w:tplc="0425000F">
+      <w:start w:val="1"/>
+      <w:numFmt w:val="decimal"/>
+      <w:lvlText w:val="%1."/>
+      <w:lvlJc w:val="left"/>
+      <w:pPr>
+        <w:ind w:left="720" w:hanging="360"/>
+      </w:pPr>
+      <w:rPr>
+        <w:rFonts w:hint="default"/>
+        <w:b w:val="0"/>
+      </w:rPr>
+    </w:lvl>
+    <w:lvl w:ilvl="1" w:tplc="04250019" w:tentative="1">
+      <w:start w:val="1"/>
+      <w:numFmt w:val="lowerLetter"/>
+      <w:lvlText w:val="%2."/>
+      <w:lvlJc w:val="left"/>
+      <w:pPr>
+        <w:ind w:left="1440" w:hanging="360"/>
+      </w:pPr>
+    </w:lvl>
+    <w:lvl w:ilvl="2" w:tplc="0425001B" w:tentative="1">
+      <w:start w:val="1"/>
+      <w:numFmt w:val="lowerRoman"/>
+      <w:lvlText w:val="%3."/>
+      <w:lvlJc w:val="right"/>
+      <w:pPr>
+        <w:ind w:left="2160" w:hanging="180"/>
+      </w:pPr>
+    </w:lvl>
+    <w:lvl w:ilvl="3" w:tplc="0425000F" w:tentative="1">
+      <w:start w:val="1"/>
+      <w:numFmt w:val="decimal"/>
+      <w:lvlText w:val="%4."/>
+      <w:lvlJc w:val="left"/>
+      <w:pPr>
+        <w:ind w:left="2880" w:hanging="360"/>
+      </w:pPr>
+    </w:lvl>
+    <w:lvl w:ilvl="4" w:tplc="04250019" w:tentative="1">
+      <w:start w:val="1"/>
+      <w:numFmt w:val="lowerLetter"/>
+      <w:lvlText w:val="%5."/>
+      <w:lvlJc w:val="left"/>
+      <w:pPr>
+        <w:ind w:left="3600" w:hanging="360"/>
+      </w:pPr>
+    </w:lvl>
+    <w:lvl w:ilvl="5" w:tplc="0425001B" w:tentative="1">
+      <w:start w:val="1"/>
+      <w:numFmt w:val="lowerRoman"/>
+      <w:lvlText w:val="%6."/>
+      <w:lvlJc w:val="right"/>
+      <w:pPr>
+        <w:ind w:left="4320" w:hanging="180"/>
+      </w:pPr>
+    </w:lvl>
+    <w:lvl w:ilvl="6" w:tplc="0425000F" w:tentative="1">
+      <w:start w:val="1"/>
+      <w:numFmt w:val="decimal"/>
+      <w:lvlText w:val="%7."/>
+      <w:lvlJc w:val="left"/>
+      <w:pPr>
+        <w:ind w:left="5040" w:hanging="360"/>
+      </w:pPr>
+    </w:lvl>
+    <w:lvl w:ilvl="7" w:tplc="04250019" w:tentative="1">
+      <w:start w:val="1"/>
+      <w:numFmt w:val="lowerLetter"/>
+      <w:lvlText w:val="%8."/>
+      <w:lvlJc w:val="left"/>
+      <w:pPr>
+        <w:ind w:left="5760" w:hanging="360"/>
+      </w:pPr>
+    </w:lvl>
+    <w:lvl w:ilvl="8" w:tplc="0425001B" w:tentative="1">
+      <w:start w:val="1"/>
+      <w:numFmt w:val="lowerRoman"/>
+      <w:lvlText w:val="%9."/>
+      <w:lvlJc w:val="right"/>
+      <w:pPr>
+        <w:ind w:left="6480" w:hanging="180"/>
+      </w:pPr>
+    </w:lvl>
+  </w:abstractNum>
   <w:num w:numId="1">
     <w:abstractNumId w:val="0"/>
+  </w:num>
+  <w:num w:numId="2">
+    <w:abstractNumId w:val="1"/>
   </w:num>
 </w:numbering>
 </file>
@@ -1068,6 +1903,7 @@
   <w:style w:type="paragraph" w:default="1" w:styleId="Normal">
     <w:name w:val="Normal"/>
     <w:qFormat/>
+    <w:rsid w:val="00B643CF"/>
   </w:style>
   <w:style w:type="character" w:default="1" w:styleId="DefaultParagraphFont">
     <w:name w:val="Default Paragraph Font"/>

</xml_diff>